<commit_message>
Added state diagram for users
</commit_message>
<xml_diff>
--- a/Design Document/Design Document.docx
+++ b/Design Document/Design Document.docx
@@ -9,6 +9,7 @@
           <w:rFonts w:ascii="Times New Roman" w:hAnsi="Times New Roman" w:cs="Times New Roman"/>
           <w:sz w:val="90"/>
           <w:szCs w:val="90"/>
+          <w:lang w:val="fr-FR"/>
         </w:rPr>
       </w:pPr>
       <w:r>
@@ -16,6 +17,7 @@
           <w:rFonts w:ascii="Times New Roman" w:hAnsi="Times New Roman" w:cs="Times New Roman"/>
           <w:sz w:val="90"/>
           <w:szCs w:val="90"/>
+          <w:lang w:val="fr-FR"/>
         </w:rPr>
         <w:t>Design Document</w:t>
       </w:r>
@@ -27,6 +29,7 @@
           <w:rFonts w:ascii="Times New Roman" w:hAnsi="Times New Roman" w:cs="Times New Roman"/>
           <w:sz w:val="90"/>
           <w:szCs w:val="90"/>
+          <w:lang w:val="fr-FR"/>
         </w:rPr>
       </w:pPr>
       <w:r>
@@ -34,6 +37,7 @@
           <w:rFonts w:ascii="Times New Roman" w:hAnsi="Times New Roman" w:cs="Times New Roman"/>
           <w:sz w:val="90"/>
           <w:szCs w:val="90"/>
+          <w:lang w:val="fr-FR"/>
         </w:rPr>
         <w:t>Spartan Auction</w:t>
       </w:r>
@@ -45,6 +49,7 @@
           <w:rFonts w:ascii="Times New Roman" w:hAnsi="Times New Roman" w:cs="Times New Roman"/>
           <w:sz w:val="90"/>
           <w:szCs w:val="90"/>
+          <w:lang w:val="fr-FR"/>
         </w:rPr>
       </w:pPr>
       <w:r>
@@ -52,24 +57,29 @@
           <w:rFonts w:ascii="Times New Roman" w:hAnsi="Times New Roman" w:cs="Times New Roman"/>
           <w:sz w:val="90"/>
           <w:szCs w:val="90"/>
-        </w:rPr>
-        <w:t>10/</w:t>
+          <w:lang w:val="fr-FR"/>
+        </w:rPr>
+        <w:t>10/31/2024</w:t>
       </w:r>
-      <w:r>
+    </w:p>
+    <w:p>
+      <w:pPr>
+        <w:jc w:val="center"/>
         <w:rPr>
           <w:rFonts w:ascii="Times New Roman" w:hAnsi="Times New Roman" w:cs="Times New Roman"/>
           <w:sz w:val="90"/>
           <w:szCs w:val="90"/>
-        </w:rPr>
-        <w:t>31</w:t>
-      </w:r>
+          <w:lang w:val="fr-FR"/>
+        </w:rPr>
+      </w:pPr>
       <w:r>
         <w:rPr>
           <w:rFonts w:ascii="Times New Roman" w:hAnsi="Times New Roman" w:cs="Times New Roman"/>
           <w:sz w:val="90"/>
           <w:szCs w:val="90"/>
-        </w:rPr>
-        <w:t>/2024</w:t>
+          <w:lang w:val="fr-FR"/>
+        </w:rPr>
+        <w:t>Version 1</w:t>
       </w:r>
     </w:p>
     <w:p>
@@ -79,59 +89,26 @@
           <w:rFonts w:ascii="Times New Roman" w:hAnsi="Times New Roman" w:cs="Times New Roman"/>
           <w:sz w:val="90"/>
           <w:szCs w:val="90"/>
-        </w:rPr>
-      </w:pPr>
-      <w:r>
+          <w:lang w:val="fr-FR"/>
+        </w:rPr>
+      </w:pPr>
+    </w:p>
+    <w:p>
+      <w:pPr>
+        <w:jc w:val="center"/>
         <w:rPr>
           <w:rFonts w:ascii="Times New Roman" w:hAnsi="Times New Roman" w:cs="Times New Roman"/>
           <w:sz w:val="90"/>
           <w:szCs w:val="90"/>
         </w:rPr>
-        <w:t>Version 1</w:t>
-      </w:r>
-    </w:p>
-    <w:p>
-      <w:pPr>
-        <w:jc w:val="center"/>
+      </w:pPr>
+      <w:r>
         <w:rPr>
           <w:rFonts w:ascii="Times New Roman" w:hAnsi="Times New Roman" w:cs="Times New Roman"/>
           <w:sz w:val="90"/>
           <w:szCs w:val="90"/>
         </w:rPr>
-      </w:pPr>
-    </w:p>
-    <w:p>
-      <w:pPr>
-        <w:jc w:val="center"/>
-        <w:rPr>
-          <w:rFonts w:ascii="Times New Roman" w:hAnsi="Times New Roman" w:cs="Times New Roman"/>
-          <w:sz w:val="90"/>
-          <w:szCs w:val="90"/>
-        </w:rPr>
-      </w:pPr>
-      <w:r>
-        <w:rPr>
-          <w:rFonts w:ascii="Times New Roman" w:hAnsi="Times New Roman" w:cs="Times New Roman"/>
-          <w:sz w:val="90"/>
-          <w:szCs w:val="90"/>
-        </w:rPr>
-        <w:t>Annica McLean, David</w:t>
-      </w:r>
-      <w:r>
-        <w:rPr>
-          <w:rFonts w:ascii="Times New Roman" w:hAnsi="Times New Roman" w:cs="Times New Roman"/>
-          <w:sz w:val="90"/>
-          <w:szCs w:val="90"/>
-        </w:rPr>
-        <w:t xml:space="preserve"> </w:t>
-      </w:r>
-      <w:r>
-        <w:rPr>
-          <w:rFonts w:ascii="Times New Roman" w:hAnsi="Times New Roman" w:cs="Times New Roman"/>
-          <w:sz w:val="90"/>
-          <w:szCs w:val="90"/>
-        </w:rPr>
-        <w:t xml:space="preserve">Williams, and </w:t>
+        <w:t xml:space="preserve">Annica McLean, David Williams, and </w:t>
       </w:r>
       <w:proofErr w:type="spellStart"/>
       <w:r>
@@ -288,6 +265,76 @@
     <w:p>
       <w:pPr>
         <w:pStyle w:val="ListParagraph"/>
+        <w:rPr>
+          <w:rFonts w:ascii="Times New Roman" w:hAnsi="Times New Roman" w:cs="Times New Roman"/>
+          <w:sz w:val="32"/>
+          <w:szCs w:val="32"/>
+        </w:rPr>
+      </w:pPr>
+    </w:p>
+    <w:p>
+      <w:pPr>
+        <w:pStyle w:val="ListParagraph"/>
+        <w:rPr>
+          <w:rFonts w:ascii="Times New Roman" w:hAnsi="Times New Roman" w:cs="Times New Roman"/>
+          <w:sz w:val="32"/>
+          <w:szCs w:val="32"/>
+        </w:rPr>
+      </w:pPr>
+    </w:p>
+    <w:p>
+      <w:pPr>
+        <w:pStyle w:val="ListParagraph"/>
+        <w:rPr>
+          <w:rFonts w:ascii="Times New Roman" w:hAnsi="Times New Roman" w:cs="Times New Roman"/>
+          <w:sz w:val="32"/>
+          <w:szCs w:val="32"/>
+        </w:rPr>
+      </w:pPr>
+    </w:p>
+    <w:p>
+      <w:pPr>
+        <w:pStyle w:val="ListParagraph"/>
+        <w:rPr>
+          <w:rFonts w:ascii="Times New Roman" w:hAnsi="Times New Roman" w:cs="Times New Roman"/>
+          <w:sz w:val="32"/>
+          <w:szCs w:val="32"/>
+        </w:rPr>
+      </w:pPr>
+    </w:p>
+    <w:p>
+      <w:pPr>
+        <w:pStyle w:val="ListParagraph"/>
+        <w:rPr>
+          <w:rFonts w:ascii="Times New Roman" w:hAnsi="Times New Roman" w:cs="Times New Roman"/>
+          <w:sz w:val="32"/>
+          <w:szCs w:val="32"/>
+        </w:rPr>
+      </w:pPr>
+    </w:p>
+    <w:p>
+      <w:pPr>
+        <w:pStyle w:val="ListParagraph"/>
+        <w:rPr>
+          <w:rFonts w:ascii="Times New Roman" w:hAnsi="Times New Roman" w:cs="Times New Roman"/>
+          <w:sz w:val="32"/>
+          <w:szCs w:val="32"/>
+        </w:rPr>
+      </w:pPr>
+    </w:p>
+    <w:p>
+      <w:pPr>
+        <w:pStyle w:val="ListParagraph"/>
+        <w:rPr>
+          <w:rFonts w:ascii="Times New Roman" w:hAnsi="Times New Roman" w:cs="Times New Roman"/>
+          <w:sz w:val="32"/>
+          <w:szCs w:val="32"/>
+        </w:rPr>
+      </w:pPr>
+    </w:p>
+    <w:p>
+      <w:pPr>
+        <w:pStyle w:val="ListParagraph"/>
         <w:numPr>
           <w:ilvl w:val="0"/>
           <w:numId w:val="1"/>
@@ -304,6 +351,7 @@
           <w:sz w:val="32"/>
           <w:szCs w:val="32"/>
         </w:rPr>
+        <w:lastRenderedPageBreak/>
         <w:t>State Machine Diagrams</w:t>
       </w:r>
     </w:p>
@@ -323,11 +371,85 @@
       <w:r>
         <w:rPr>
           <w:rFonts w:ascii="Times New Roman" w:hAnsi="Times New Roman" w:cs="Times New Roman"/>
+          <w:noProof/>
+          <w:sz w:val="32"/>
+          <w:szCs w:val="32"/>
+        </w:rPr>
+        <w:drawing>
+          <wp:anchor distT="0" distB="0" distL="114300" distR="114300" simplePos="0" relativeHeight="251658240" behindDoc="0" locked="0" layoutInCell="1" allowOverlap="1" wp14:anchorId="20B43949" wp14:editId="54CF7A81">
+            <wp:simplePos x="0" y="0"/>
+            <wp:positionH relativeFrom="margin">
+              <wp:posOffset>-617855</wp:posOffset>
+            </wp:positionH>
+            <wp:positionV relativeFrom="paragraph">
+              <wp:posOffset>328930</wp:posOffset>
+            </wp:positionV>
+            <wp:extent cx="7275195" cy="5562600"/>
+            <wp:effectExtent l="0" t="0" r="1905" b="0"/>
+            <wp:wrapSquare wrapText="bothSides"/>
+            <wp:docPr id="321734436" name="Picture 1" descr="A diagram of a website&#10;&#10;Description automatically generated"/>
+            <wp:cNvGraphicFramePr>
+              <a:graphicFrameLocks xmlns:a="http://schemas.openxmlformats.org/drawingml/2006/main" noChangeAspect="1"/>
+            </wp:cNvGraphicFramePr>
+            <a:graphic xmlns:a="http://schemas.openxmlformats.org/drawingml/2006/main">
+              <a:graphicData uri="http://schemas.openxmlformats.org/drawingml/2006/picture">
+                <pic:pic xmlns:pic="http://schemas.openxmlformats.org/drawingml/2006/picture">
+                  <pic:nvPicPr>
+                    <pic:cNvPr id="321734436" name="Picture 1" descr="A diagram of a website&#10;&#10;Description automatically generated"/>
+                    <pic:cNvPicPr/>
+                  </pic:nvPicPr>
+                  <pic:blipFill>
+                    <a:blip r:embed="rId6">
+                      <a:extLst>
+                        <a:ext uri="{28A0092B-C50C-407E-A947-70E740481C1C}">
+                          <a14:useLocalDpi xmlns:a14="http://schemas.microsoft.com/office/drawing/2010/main" val="0"/>
+                        </a:ext>
+                      </a:extLst>
+                    </a:blip>
+                    <a:stretch>
+                      <a:fillRect/>
+                    </a:stretch>
+                  </pic:blipFill>
+                  <pic:spPr>
+                    <a:xfrm>
+                      <a:off x="0" y="0"/>
+                      <a:ext cx="7275195" cy="5562600"/>
+                    </a:xfrm>
+                    <a:prstGeom prst="rect">
+                      <a:avLst/>
+                    </a:prstGeom>
+                  </pic:spPr>
+                </pic:pic>
+              </a:graphicData>
+            </a:graphic>
+            <wp14:sizeRelH relativeFrom="margin">
+              <wp14:pctWidth>0</wp14:pctWidth>
+            </wp14:sizeRelH>
+            <wp14:sizeRelV relativeFrom="margin">
+              <wp14:pctHeight>0</wp14:pctHeight>
+            </wp14:sizeRelV>
+          </wp:anchor>
+        </w:drawing>
+      </w:r>
+      <w:r>
+        <w:rPr>
+          <w:rFonts w:ascii="Times New Roman" w:hAnsi="Times New Roman" w:cs="Times New Roman"/>
           <w:sz w:val="32"/>
           <w:szCs w:val="32"/>
         </w:rPr>
         <w:t>User – Annica McLean</w:t>
       </w:r>
+    </w:p>
+    <w:p>
+      <w:pPr>
+        <w:pStyle w:val="ListParagraph"/>
+        <w:ind w:left="1440"/>
+        <w:rPr>
+          <w:rFonts w:ascii="Times New Roman" w:hAnsi="Times New Roman" w:cs="Times New Roman"/>
+          <w:sz w:val="32"/>
+          <w:szCs w:val="32"/>
+        </w:rPr>
+      </w:pPr>
     </w:p>
     <w:p>
       <w:pPr>
@@ -446,7 +568,7 @@
                     <pic:cNvPicPr/>
                   </pic:nvPicPr>
                   <pic:blipFill>
-                    <a:blip r:embed="rId6">
+                    <a:blip r:embed="rId7">
                       <a:extLst>
                         <a:ext uri="{28A0092B-C50C-407E-A947-70E740481C1C}">
                           <a14:useLocalDpi xmlns:a14="http://schemas.microsoft.com/office/drawing/2010/main" val="0"/>
@@ -532,7 +654,7 @@
         <w:ind w:left="1440" w:hanging="360"/>
       </w:pPr>
     </w:lvl>
-    <w:lvl w:ilvl="2" w:tplc="0409001B" w:tentative="1">
+    <w:lvl w:ilvl="2" w:tplc="0409001B">
       <w:start w:val="1"/>
       <w:numFmt w:val="lowerRoman"/>
       <w:lvlText w:val="%3."/>
@@ -1205,6 +1327,7 @@
   <w:style w:type="character" w:default="1" w:styleId="DefaultParagraphFont">
     <w:name w:val="Default Paragraph Font"/>
     <w:uiPriority w:val="1"/>
+    <w:semiHidden/>
     <w:unhideWhenUsed/>
   </w:style>
   <w:style w:type="table" w:default="1" w:styleId="TableNormal">

</xml_diff>

<commit_message>
Added the provider png to the doc
</commit_message>
<xml_diff>
--- a/Design Document/Design Document.docx
+++ b/Design Document/Design Document.docx
@@ -454,6 +454,83 @@
     <w:p>
       <w:pPr>
         <w:pStyle w:val="ListParagraph"/>
+        <w:ind w:left="1440"/>
+        <w:rPr>
+          <w:rFonts w:ascii="Times New Roman" w:hAnsi="Times New Roman" w:cs="Times New Roman"/>
+          <w:sz w:val="32"/>
+          <w:szCs w:val="32"/>
+        </w:rPr>
+      </w:pPr>
+    </w:p>
+    <w:p>
+      <w:pPr>
+        <w:pStyle w:val="ListParagraph"/>
+        <w:ind w:left="1440"/>
+        <w:rPr>
+          <w:rFonts w:ascii="Times New Roman" w:hAnsi="Times New Roman" w:cs="Times New Roman"/>
+          <w:sz w:val="32"/>
+          <w:szCs w:val="32"/>
+        </w:rPr>
+      </w:pPr>
+    </w:p>
+    <w:p>
+      <w:pPr>
+        <w:pStyle w:val="ListParagraph"/>
+        <w:ind w:left="1440"/>
+        <w:rPr>
+          <w:rFonts w:ascii="Times New Roman" w:hAnsi="Times New Roman" w:cs="Times New Roman"/>
+          <w:sz w:val="32"/>
+          <w:szCs w:val="32"/>
+        </w:rPr>
+      </w:pPr>
+    </w:p>
+    <w:p>
+      <w:pPr>
+        <w:pStyle w:val="ListParagraph"/>
+        <w:ind w:left="1440"/>
+        <w:rPr>
+          <w:rFonts w:ascii="Times New Roman" w:hAnsi="Times New Roman" w:cs="Times New Roman"/>
+          <w:sz w:val="32"/>
+          <w:szCs w:val="32"/>
+        </w:rPr>
+      </w:pPr>
+    </w:p>
+    <w:p>
+      <w:pPr>
+        <w:pStyle w:val="ListParagraph"/>
+        <w:ind w:left="1440"/>
+        <w:rPr>
+          <w:rFonts w:ascii="Times New Roman" w:hAnsi="Times New Roman" w:cs="Times New Roman"/>
+          <w:sz w:val="32"/>
+          <w:szCs w:val="32"/>
+        </w:rPr>
+      </w:pPr>
+    </w:p>
+    <w:p>
+      <w:pPr>
+        <w:pStyle w:val="ListParagraph"/>
+        <w:ind w:left="1440"/>
+        <w:rPr>
+          <w:rFonts w:ascii="Times New Roman" w:hAnsi="Times New Roman" w:cs="Times New Roman"/>
+          <w:sz w:val="32"/>
+          <w:szCs w:val="32"/>
+        </w:rPr>
+      </w:pPr>
+    </w:p>
+    <w:p>
+      <w:pPr>
+        <w:pStyle w:val="ListParagraph"/>
+        <w:ind w:left="1440"/>
+        <w:rPr>
+          <w:rFonts w:ascii="Times New Roman" w:hAnsi="Times New Roman" w:cs="Times New Roman"/>
+          <w:sz w:val="32"/>
+          <w:szCs w:val="32"/>
+        </w:rPr>
+      </w:pPr>
+    </w:p>
+    <w:p>
+      <w:pPr>
+        <w:pStyle w:val="ListParagraph"/>
         <w:numPr>
           <w:ilvl w:val="1"/>
           <w:numId w:val="1"/>
@@ -470,7 +547,82 @@
           <w:sz w:val="32"/>
           <w:szCs w:val="32"/>
         </w:rPr>
+        <w:lastRenderedPageBreak/>
         <w:t>Provider – David Williams</w:t>
+      </w:r>
+    </w:p>
+    <w:p>
+      <w:pPr>
+        <w:pStyle w:val="ListParagraph"/>
+        <w:ind w:left="1440"/>
+        <w:rPr>
+          <w:rFonts w:ascii="Times New Roman" w:hAnsi="Times New Roman" w:cs="Times New Roman"/>
+          <w:sz w:val="32"/>
+          <w:szCs w:val="32"/>
+        </w:rPr>
+      </w:pPr>
+      <w:r>
+        <w:rPr>
+          <w:rFonts w:ascii="Times New Roman" w:hAnsi="Times New Roman" w:cs="Times New Roman"/>
+          <w:noProof/>
+          <w:sz w:val="32"/>
+          <w:szCs w:val="32"/>
+        </w:rPr>
+        <w:drawing>
+          <wp:anchor distT="0" distB="0" distL="114300" distR="114300" simplePos="0" relativeHeight="251659264" behindDoc="0" locked="0" layoutInCell="1" allowOverlap="1" wp14:anchorId="3696EB0B" wp14:editId="5DBB981C">
+            <wp:simplePos x="0" y="0"/>
+            <wp:positionH relativeFrom="column">
+              <wp:posOffset>66674</wp:posOffset>
+            </wp:positionH>
+            <wp:positionV relativeFrom="paragraph">
+              <wp:posOffset>0</wp:posOffset>
+            </wp:positionV>
+            <wp:extent cx="6332919" cy="4648200"/>
+            <wp:effectExtent l="0" t="0" r="0" b="0"/>
+            <wp:wrapSquare wrapText="bothSides"/>
+            <wp:docPr id="1245193651" name="Picture 1" descr="A black screen with white text&#10;&#10;Description automatically generated"/>
+            <wp:cNvGraphicFramePr>
+              <a:graphicFrameLocks xmlns:a="http://schemas.openxmlformats.org/drawingml/2006/main" noChangeAspect="1"/>
+            </wp:cNvGraphicFramePr>
+            <a:graphic xmlns:a="http://schemas.openxmlformats.org/drawingml/2006/main">
+              <a:graphicData uri="http://schemas.openxmlformats.org/drawingml/2006/picture">
+                <pic:pic xmlns:pic="http://schemas.openxmlformats.org/drawingml/2006/picture">
+                  <pic:nvPicPr>
+                    <pic:cNvPr id="1245193651" name="Picture 1" descr="A black screen with white text&#10;&#10;Description automatically generated"/>
+                    <pic:cNvPicPr/>
+                  </pic:nvPicPr>
+                  <pic:blipFill>
+                    <a:blip r:embed="rId7">
+                      <a:extLst>
+                        <a:ext uri="{28A0092B-C50C-407E-A947-70E740481C1C}">
+                          <a14:useLocalDpi xmlns:a14="http://schemas.microsoft.com/office/drawing/2010/main" val="0"/>
+                        </a:ext>
+                      </a:extLst>
+                    </a:blip>
+                    <a:stretch>
+                      <a:fillRect/>
+                    </a:stretch>
+                  </pic:blipFill>
+                  <pic:spPr>
+                    <a:xfrm>
+                      <a:off x="0" y="0"/>
+                      <a:ext cx="6334071" cy="4649046"/>
+                    </a:xfrm>
+                    <a:prstGeom prst="rect">
+                      <a:avLst/>
+                    </a:prstGeom>
+                  </pic:spPr>
+                </pic:pic>
+              </a:graphicData>
+            </a:graphic>
+            <wp14:sizeRelH relativeFrom="margin">
+              <wp14:pctWidth>0</wp14:pctWidth>
+            </wp14:sizeRelH>
+            <wp14:sizeRelV relativeFrom="margin">
+              <wp14:pctHeight>0</wp14:pctHeight>
+            </wp14:sizeRelV>
+          </wp:anchor>
+        </w:drawing>
       </w:r>
     </w:p>
     <w:p>
@@ -568,7 +720,7 @@
                     <pic:cNvPicPr/>
                   </pic:nvPicPr>
                   <pic:blipFill>
-                    <a:blip r:embed="rId7">
+                    <a:blip r:embed="rId8">
                       <a:extLst>
                         <a:ext uri="{28A0092B-C50C-407E-A947-70E740481C1C}">
                           <a14:useLocalDpi xmlns:a14="http://schemas.microsoft.com/office/drawing/2010/main" val="0"/>

</xml_diff>